<commit_message>
funcion de meter Programas a bd
</commit_message>
<xml_diff>
--- a/public/Documen_word.docx
+++ b/public/Documen_word.docx
@@ -6,14 +6,14 @@
       <w:pPr/>
       <w:r>
         <w:rPr/>
-        <w:t xml:space="preserve">LUIS GERARDO</w:t>
+        <w:t xml:space="preserve">yrty</w:t>
       </w:r>
     </w:p>
     <w:p>
       <w:pPr/>
       <w:r>
         <w:rPr/>
-        <w:t xml:space="preserve">luisgerardocazares@gmail.com</w:t>
+        <w:t xml:space="preserve">yrtyr</w:t>
       </w:r>
     </w:p>
     <w:p>
@@ -26,7 +26,7 @@
           <w:b w:val="1"/>
           <w:bCs w:val="1"/>
         </w:rPr>
-        <w:t xml:space="preserve">5858</w:t>
+        <w:t xml:space="preserve">12112</w:t>
       </w:r>
     </w:p>
     <w:p>
@@ -39,7 +39,7 @@
           <w:b w:val="1"/>
           <w:bCs w:val="1"/>
         </w:rPr>
-        <w:t xml:space="preserve">5525003847</w:t>
+        <w:t xml:space="preserve">yrty</w:t>
       </w:r>
     </w:p>
     <w:p>

</xml_diff>

<commit_message>
Add: Descarga de Words
</commit_message>
<xml_diff>
--- a/public/Documen_word.docx
+++ b/public/Documen_word.docx
@@ -6,14 +6,14 @@
       <w:pPr/>
       <w:r>
         <w:rPr/>
-        <w:t xml:space="preserve">yrty</w:t>
+        <w:t xml:space="preserve"/>
       </w:r>
     </w:p>
     <w:p>
       <w:pPr/>
       <w:r>
         <w:rPr/>
-        <w:t xml:space="preserve">yrtyr</w:t>
+        <w:t xml:space="preserve"/>
       </w:r>
     </w:p>
     <w:p>
@@ -26,7 +26,7 @@
           <w:b w:val="1"/>
           <w:bCs w:val="1"/>
         </w:rPr>
-        <w:t xml:space="preserve">12112</w:t>
+        <w:t xml:space="preserve"/>
       </w:r>
     </w:p>
     <w:p>
@@ -39,7 +39,7 @@
           <w:b w:val="1"/>
           <w:bCs w:val="1"/>
         </w:rPr>
-        <w:t xml:space="preserve">yrty</w:t>
+        <w:t xml:space="preserve"/>
       </w:r>
     </w:p>
     <w:p>

</xml_diff>